<commit_message>
Se añadio una foto de el ciclo de vida de desarrollo
</commit_message>
<xml_diff>
--- a/PDF.docx
+++ b/PDF.docx
@@ -74,6 +74,8 @@
       <w:pPr>
         <w:jc w:val="center"/>
       </w:pPr>
+    </w:p>
+    <w:p>
       <w:r>
         <w:rPr>
           <w:rFonts w:asciiTheme="majorHAnsi" w:hAnsiTheme="majorHAnsi" w:cstheme="majorHAnsi"/>
@@ -84,13 +86,13 @@
         <mc:AlternateContent>
           <mc:Choice Requires="wps">
             <w:drawing>
-              <wp:anchor distT="45720" distB="45720" distL="114300" distR="114300" simplePos="0" relativeHeight="251659264" behindDoc="0" locked="0" layoutInCell="1" allowOverlap="1" wp14:anchorId="16EC8F51" wp14:editId="175799AD">
+              <wp:anchor distT="45720" distB="45720" distL="114300" distR="114300" simplePos="0" relativeHeight="251659264" behindDoc="0" locked="0" layoutInCell="1" allowOverlap="1" wp14:anchorId="16EC8F51" wp14:editId="5B662879">
                 <wp:simplePos x="0" y="0"/>
                 <wp:positionH relativeFrom="margin">
-                  <wp:posOffset>-495300</wp:posOffset>
+                  <wp:posOffset>-638175</wp:posOffset>
                 </wp:positionH>
                 <wp:positionV relativeFrom="paragraph">
-                  <wp:posOffset>1984375</wp:posOffset>
+                  <wp:posOffset>2093595</wp:posOffset>
                 </wp:positionV>
                 <wp:extent cx="2360930" cy="1404620"/>
                 <wp:effectExtent l="0" t="0" r="22225" b="14605"/>
@@ -202,7 +204,7 @@
                 <v:stroke joinstyle="miter"/>
                 <v:path gradientshapeok="t" o:connecttype="rect"/>
               </v:shapetype>
-              <v:shape id="Cuadro de texto 2" o:spid="_x0000_s1026" type="#_x0000_t202" style="position:absolute;left:0;text-align:left;margin-left:-39pt;margin-top:156.25pt;width:185.9pt;height:110.6pt;z-index:251659264;visibility:visible;mso-wrap-style:square;mso-width-percent:400;mso-height-percent:200;mso-wrap-distance-left:9pt;mso-wrap-distance-top:3.6pt;mso-wrap-distance-right:9pt;mso-wrap-distance-bottom:3.6pt;mso-position-horizontal:absolute;mso-position-horizontal-relative:margin;mso-position-vertical:absolute;mso-position-vertical-relative:text;mso-width-percent:400;mso-height-percent:200;mso-width-relative:margin;mso-height-relative:margin;v-text-anchor:top" o:gfxdata="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">
+              <v:shape id="Cuadro de texto 2" o:spid="_x0000_s1026" type="#_x0000_t202" style="position:absolute;margin-left:-50.25pt;margin-top:164.85pt;width:185.9pt;height:110.6pt;z-index:251659264;visibility:visible;mso-wrap-style:square;mso-width-percent:400;mso-height-percent:200;mso-wrap-distance-left:9pt;mso-wrap-distance-top:3.6pt;mso-wrap-distance-right:9pt;mso-wrap-distance-bottom:3.6pt;mso-position-horizontal:absolute;mso-position-horizontal-relative:margin;mso-position-vertical:absolute;mso-position-vertical-relative:text;mso-width-percent:400;mso-height-percent:200;mso-width-relative:margin;mso-height-relative:margin;v-text-anchor:top" o:gfxdata="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">
                 <v:textbox style="mso-fit-shape-to-text:t">
                   <w:txbxContent>
                     <w:p>
@@ -265,6 +267,197 @@
           </mc:Fallback>
         </mc:AlternateContent>
       </w:r>
+      <w:r>
+        <w:br w:type="page"/>
+      </w:r>
+    </w:p>
+    <w:p>
+      <w:pPr>
+        <w:jc w:val="center"/>
+      </w:pPr>
+      <w:r>
+        <w:rPr>
+          <w:noProof/>
+        </w:rPr>
+        <w:lastRenderedPageBreak/>
+        <mc:AlternateContent>
+          <mc:Choice Requires="wps">
+            <w:drawing>
+              <wp:anchor distT="45720" distB="45720" distL="114300" distR="114300" simplePos="0" relativeHeight="251661312" behindDoc="0" locked="0" layoutInCell="1" allowOverlap="1" wp14:anchorId="7F6E8088" wp14:editId="23B76F59">
+                <wp:simplePos x="0" y="0"/>
+                <wp:positionH relativeFrom="column">
+                  <wp:posOffset>1453515</wp:posOffset>
+                </wp:positionH>
+                <wp:positionV relativeFrom="paragraph">
+                  <wp:posOffset>71755</wp:posOffset>
+                </wp:positionV>
+                <wp:extent cx="2828925" cy="1404620"/>
+                <wp:effectExtent l="0" t="0" r="28575" b="11430"/>
+                <wp:wrapSquare wrapText="bothSides"/>
+                <wp:docPr id="3" name="Cuadro de texto 2"/>
+                <wp:cNvGraphicFramePr>
+                  <a:graphicFrameLocks xmlns:a="http://schemas.openxmlformats.org/drawingml/2006/main"/>
+                </wp:cNvGraphicFramePr>
+                <a:graphic xmlns:a="http://schemas.openxmlformats.org/drawingml/2006/main">
+                  <a:graphicData uri="http://schemas.microsoft.com/office/word/2010/wordprocessingShape">
+                    <wps:wsp>
+                      <wps:cNvSpPr txBox="1">
+                        <a:spLocks noChangeArrowheads="1"/>
+                      </wps:cNvSpPr>
+                      <wps:spPr bwMode="auto">
+                        <a:xfrm>
+                          <a:off x="0" y="0"/>
+                          <a:ext cx="2828925" cy="1404620"/>
+                        </a:xfrm>
+                        <a:prstGeom prst="rect">
+                          <a:avLst/>
+                        </a:prstGeom>
+                        <a:solidFill>
+                          <a:srgbClr val="FFFFFF"/>
+                        </a:solidFill>
+                        <a:ln w="9525">
+                          <a:solidFill>
+                            <a:schemeClr val="bg1"/>
+                          </a:solidFill>
+                          <a:miter lim="800000"/>
+                          <a:headEnd/>
+                          <a:tailEnd/>
+                        </a:ln>
+                      </wps:spPr>
+                      <wps:txbx>
+                        <w:txbxContent>
+                          <w:p>
+                            <w:pPr>
+                              <w:rPr>
+                                <w:rFonts w:asciiTheme="majorHAnsi" w:hAnsiTheme="majorHAnsi" w:cstheme="majorHAnsi"/>
+                                <w:b/>
+                                <w:bCs/>
+                                <w:sz w:val="36"/>
+                                <w:szCs w:val="36"/>
+                                <w:lang w:val="es-MX"/>
+                              </w:rPr>
+                            </w:pPr>
+                            <w:r>
+                              <w:rPr>
+                                <w:rFonts w:asciiTheme="majorHAnsi" w:hAnsiTheme="majorHAnsi" w:cstheme="majorHAnsi"/>
+                                <w:b/>
+                                <w:bCs/>
+                                <w:sz w:val="36"/>
+                                <w:szCs w:val="36"/>
+                                <w:lang w:val="es-MX"/>
+                              </w:rPr>
+                              <w:t xml:space="preserve">Ciclo de vida de desarrollo </w:t>
+                            </w:r>
+                          </w:p>
+                        </w:txbxContent>
+                      </wps:txbx>
+                      <wps:bodyPr rot="0" vert="horz" wrap="square" lIns="91440" tIns="45720" rIns="91440" bIns="45720" anchor="t" anchorCtr="0">
+                        <a:spAutoFit/>
+                      </wps:bodyPr>
+                    </wps:wsp>
+                  </a:graphicData>
+                </a:graphic>
+                <wp14:sizeRelH relativeFrom="margin">
+                  <wp14:pctWidth>0</wp14:pctWidth>
+                </wp14:sizeRelH>
+                <wp14:sizeRelV relativeFrom="margin">
+                  <wp14:pctHeight>20000</wp14:pctHeight>
+                </wp14:sizeRelV>
+              </wp:anchor>
+            </w:drawing>
+          </mc:Choice>
+          <mc:Fallback>
+            <w:pict>
+              <v:shape w14:anchorId="7F6E8088" id="_x0000_s1027" type="#_x0000_t202" style="position:absolute;left:0;text-align:left;margin-left:114.45pt;margin-top:5.65pt;width:222.75pt;height:110.6pt;z-index:251661312;visibility:visible;mso-wrap-style:square;mso-width-percent:0;mso-height-percent:200;mso-wrap-distance-left:9pt;mso-wrap-distance-top:3.6pt;mso-wrap-distance-right:9pt;mso-wrap-distance-bottom:3.6pt;mso-position-horizontal:absolute;mso-position-horizontal-relative:text;mso-position-vertical:absolute;mso-position-vertical-relative:text;mso-width-percent:0;mso-height-percent:200;mso-width-relative:margin;mso-height-relative:margin;v-text-anchor:top" o:gfxdata="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" strokecolor="white [3212]">
+                <v:textbox style="mso-fit-shape-to-text:t">
+                  <w:txbxContent>
+                    <w:p>
+                      <w:pPr>
+                        <w:rPr>
+                          <w:rFonts w:asciiTheme="majorHAnsi" w:hAnsiTheme="majorHAnsi" w:cstheme="majorHAnsi"/>
+                          <w:b/>
+                          <w:bCs/>
+                          <w:sz w:val="36"/>
+                          <w:szCs w:val="36"/>
+                          <w:lang w:val="es-MX"/>
+                        </w:rPr>
+                      </w:pPr>
+                      <w:r>
+                        <w:rPr>
+                          <w:rFonts w:asciiTheme="majorHAnsi" w:hAnsiTheme="majorHAnsi" w:cstheme="majorHAnsi"/>
+                          <w:b/>
+                          <w:bCs/>
+                          <w:sz w:val="36"/>
+                          <w:szCs w:val="36"/>
+                          <w:lang w:val="es-MX"/>
+                        </w:rPr>
+                        <w:t xml:space="preserve">Ciclo de vida de desarrollo </w:t>
+                      </w:r>
+                    </w:p>
+                  </w:txbxContent>
+                </v:textbox>
+                <w10:wrap type="square"/>
+              </v:shape>
+            </w:pict>
+          </mc:Fallback>
+        </mc:AlternateContent>
+      </w:r>
+      <w:r>
+        <w:rPr>
+          <w:noProof/>
+        </w:rPr>
+        <w:drawing>
+          <wp:inline distT="0" distB="0" distL="0" distR="0" wp14:anchorId="134E8DB5" wp14:editId="4805E020">
+            <wp:extent cx="5612130" cy="3164205"/>
+            <wp:effectExtent l="0" t="0" r="7620" b="0"/>
+            <wp:docPr id="2" name="Imagen 2" descr="Diagrama, Flecha&#10;&#10;Descripción generada automáticamente"/>
+            <wp:cNvGraphicFramePr>
+              <a:graphicFrameLocks xmlns:a="http://schemas.openxmlformats.org/drawingml/2006/main" noChangeAspect="1"/>
+            </wp:cNvGraphicFramePr>
+            <a:graphic xmlns:a="http://schemas.openxmlformats.org/drawingml/2006/main">
+              <a:graphicData uri="http://schemas.openxmlformats.org/drawingml/2006/picture">
+                <pic:pic xmlns:pic="http://schemas.openxmlformats.org/drawingml/2006/picture">
+                  <pic:nvPicPr>
+                    <pic:cNvPr id="2" name="Imagen 2" descr="Diagrama, Flecha&#10;&#10;Descripción generada automáticamente"/>
+                    <pic:cNvPicPr/>
+                  </pic:nvPicPr>
+                  <pic:blipFill>
+                    <a:blip r:embed="rId5">
+                      <a:extLst>
+                        <a:ext uri="{28A0092B-C50C-407E-A947-70E740481C1C}">
+                          <a14:useLocalDpi xmlns:a14="http://schemas.microsoft.com/office/drawing/2010/main" val="0"/>
+                        </a:ext>
+                      </a:extLst>
+                    </a:blip>
+                    <a:stretch>
+                      <a:fillRect/>
+                    </a:stretch>
+                  </pic:blipFill>
+                  <pic:spPr>
+                    <a:xfrm>
+                      <a:off x="0" y="0"/>
+                      <a:ext cx="5612130" cy="3164205"/>
+                    </a:xfrm>
+                    <a:prstGeom prst="rect">
+                      <a:avLst/>
+                    </a:prstGeom>
+                  </pic:spPr>
+                </pic:pic>
+              </a:graphicData>
+            </a:graphic>
+          </wp:inline>
+        </w:drawing>
+      </w:r>
+    </w:p>
+    <w:p>
+      <w:r>
+        <w:br w:type="page"/>
+      </w:r>
+    </w:p>
+    <w:p>
+      <w:pPr>
+        <w:jc w:val="center"/>
+      </w:pPr>
     </w:p>
     <w:sectPr>
       <w:pgSz w:w="12240" w:h="15840"/>

</xml_diff>